<commit_message>
codigo e informe hasta punto 22, falta el 8
</commit_message>
<xml_diff>
--- a/LABORATORIO 3.docx
+++ b/LABORATORIO 3.docx
@@ -12674,8 +12674,757 @@
         </w:rPr>
         <w:t>Punto 21:</w:t>
       </w:r>
+    </w:p>
+    <w:p>
+      <w:pPr>
+        <w:spacing w:after="0"/>
+        <w:jc w:val="both"/>
+        <w:rPr>
+          <w:rFonts w:cstheme="minorHAnsi"/>
+        </w:rPr>
+      </w:pPr>
+      <w:r>
+        <w:rPr>
+          <w:rFonts w:cstheme="minorHAnsi"/>
+        </w:rPr>
+        <w:t>Para este punto utilizamos el siguiente código:</w:t>
+      </w:r>
+    </w:p>
+    <w:p>
+      <w:pPr>
+        <w:spacing w:after="0"/>
+        <w:jc w:val="both"/>
+        <w:rPr>
+          <w:rFonts w:cstheme="minorHAnsi"/>
+        </w:rPr>
+      </w:pPr>
+    </w:p>
+    <w:p>
+      <w:pPr>
+        <w:spacing w:after="0"/>
+        <w:jc w:val="both"/>
+        <w:rPr>
+          <w:rFonts w:cstheme="minorHAnsi"/>
+        </w:rPr>
+      </w:pPr>
+      <w:r>
+        <w:rPr>
+          <w:rFonts w:cstheme="minorHAnsi"/>
+        </w:rPr>
+        <w:t xml:space="preserve">ALTER TABLE </w:t>
+      </w:r>
+      <w:proofErr w:type="spellStart"/>
+      <w:r>
+        <w:rPr>
+          <w:rFonts w:cstheme="minorHAnsi"/>
+        </w:rPr>
+        <w:t>ListaReserva</w:t>
+      </w:r>
+      <w:proofErr w:type="spellEnd"/>
+      <w:r>
+        <w:rPr>
+          <w:rFonts w:cstheme="minorHAnsi"/>
+        </w:rPr>
+        <w:t xml:space="preserve"> ALTER COLUMN </w:t>
+      </w:r>
+      <w:proofErr w:type="spellStart"/>
+      <w:r>
+        <w:rPr>
+          <w:rFonts w:cstheme="minorHAnsi"/>
+        </w:rPr>
+        <w:t>precioreserva</w:t>
+      </w:r>
+      <w:proofErr w:type="spellEnd"/>
+      <w:r>
+        <w:rPr>
+          <w:rFonts w:cstheme="minorHAnsi"/>
+        </w:rPr>
+        <w:t xml:space="preserve"> TYPE </w:t>
+      </w:r>
+      <w:proofErr w:type="spellStart"/>
+      <w:r>
+        <w:rPr>
+          <w:rFonts w:cstheme="minorHAnsi"/>
+        </w:rPr>
+        <w:t>Double</w:t>
+      </w:r>
+      <w:proofErr w:type="spellEnd"/>
+      <w:r>
+        <w:rPr>
+          <w:rFonts w:cstheme="minorHAnsi"/>
+        </w:rPr>
+        <w:t xml:space="preserve"> </w:t>
+      </w:r>
+      <w:proofErr w:type="spellStart"/>
+      <w:r>
+        <w:rPr>
+          <w:rFonts w:cstheme="minorHAnsi"/>
+        </w:rPr>
+        <w:t>Precision</w:t>
+      </w:r>
+      <w:proofErr w:type="spellEnd"/>
+      <w:r>
+        <w:rPr>
+          <w:rFonts w:cstheme="minorHAnsi"/>
+        </w:rPr>
+        <w:t>;</w:t>
+      </w:r>
+    </w:p>
+    <w:p>
+      <w:pPr>
+        <w:spacing w:after="0"/>
+        <w:jc w:val="both"/>
+        <w:rPr>
+          <w:rFonts w:cstheme="minorHAnsi"/>
+        </w:rPr>
+      </w:pPr>
+    </w:p>
+    <w:p>
+      <w:pPr>
+        <w:spacing w:after="0"/>
+        <w:jc w:val="both"/>
+        <w:rPr>
+          <w:rFonts w:cstheme="minorHAnsi"/>
+        </w:rPr>
+      </w:pPr>
+      <w:r>
+        <w:rPr>
+          <w:rFonts w:cstheme="minorHAnsi"/>
+          <w:noProof/>
+          <w:lang w:eastAsia="es-CO"/>
+        </w:rPr>
+        <w:drawing>
+          <wp:inline distT="0" distB="0" distL="0" distR="0">
+            <wp:extent cx="5612130" cy="1302968"/>
+            <wp:effectExtent l="0" t="0" r="0" b="0"/>
+            <wp:docPr id="47" name="Imagen 47" descr="C:\Users\KEVINSTEVEN\Pictures\Screenshots\Captura de pantalla (174).png"/>
+            <wp:cNvGraphicFramePr>
+              <a:graphicFrameLocks xmlns:a="http://schemas.openxmlformats.org/drawingml/2006/main" noChangeAspect="1"/>
+            </wp:cNvGraphicFramePr>
+            <a:graphic xmlns:a="http://schemas.openxmlformats.org/drawingml/2006/main">
+              <a:graphicData uri="http://schemas.openxmlformats.org/drawingml/2006/picture">
+                <pic:pic xmlns:pic="http://schemas.openxmlformats.org/drawingml/2006/picture">
+                  <pic:nvPicPr>
+                    <pic:cNvPr id="0" name="Picture 14" descr="C:\Users\KEVINSTEVEN\Pictures\Screenshots\Captura de pantalla (174).png"/>
+                    <pic:cNvPicPr>
+                      <a:picLocks noChangeAspect="1" noChangeArrowheads="1"/>
+                    </pic:cNvPicPr>
+                  </pic:nvPicPr>
+                  <pic:blipFill>
+                    <a:blip r:embed="rId49">
+                      <a:extLst>
+                        <a:ext uri="{28A0092B-C50C-407E-A947-70E740481C1C}">
+                          <a14:useLocalDpi xmlns:a14="http://schemas.microsoft.com/office/drawing/2010/main" val="0"/>
+                        </a:ext>
+                      </a:extLst>
+                    </a:blip>
+                    <a:srcRect/>
+                    <a:stretch>
+                      <a:fillRect/>
+                    </a:stretch>
+                  </pic:blipFill>
+                  <pic:spPr bwMode="auto">
+                    <a:xfrm>
+                      <a:off x="0" y="0"/>
+                      <a:ext cx="5612130" cy="1302968"/>
+                    </a:xfrm>
+                    <a:prstGeom prst="rect">
+                      <a:avLst/>
+                    </a:prstGeom>
+                    <a:noFill/>
+                    <a:ln>
+                      <a:noFill/>
+                    </a:ln>
+                  </pic:spPr>
+                </pic:pic>
+              </a:graphicData>
+            </a:graphic>
+          </wp:inline>
+        </w:drawing>
+      </w:r>
+    </w:p>
+    <w:p>
+      <w:pPr>
+        <w:spacing w:after="0"/>
+        <w:jc w:val="both"/>
+        <w:rPr>
+          <w:rFonts w:cstheme="minorHAnsi"/>
+        </w:rPr>
+      </w:pPr>
+      <w:r>
+        <w:rPr>
+          <w:rFonts w:cstheme="minorHAnsi"/>
+        </w:rPr>
+        <w:t>En esta imagen podemos ver el código utilizado, y el mensaje de confirmación que nos indica que la tabla fue alterada.</w:t>
+      </w:r>
+    </w:p>
+    <w:p>
+      <w:pPr>
+        <w:spacing w:after="0"/>
+        <w:jc w:val="both"/>
+        <w:rPr>
+          <w:rFonts w:cstheme="minorHAnsi"/>
+          <w:b/>
+        </w:rPr>
+      </w:pPr>
+      <w:r>
+        <w:rPr>
+          <w:rFonts w:cstheme="minorHAnsi"/>
+        </w:rPr>
+        <w:t>(</w:t>
+      </w:r>
+      <w:r>
+        <w:rPr>
+          <w:rFonts w:cstheme="minorHAnsi"/>
+          <w:b/>
+        </w:rPr>
+        <w:t xml:space="preserve">Note que en pgadmin4 no funcionan los comandos ‘CHANGE’ ni ‘MODIFY’, por lo cual nos vimos obligados a usar el comando ‘ALTER COLUMN’. Por otro lado, el comando </w:t>
+      </w:r>
+      <w:proofErr w:type="spellStart"/>
+      <w:proofErr w:type="gramStart"/>
+      <w:r>
+        <w:rPr>
+          <w:rFonts w:cstheme="minorHAnsi"/>
+          <w:b/>
+        </w:rPr>
+        <w:t>Double</w:t>
+      </w:r>
+      <w:proofErr w:type="spellEnd"/>
+      <w:r>
+        <w:rPr>
+          <w:rFonts w:cstheme="minorHAnsi"/>
+          <w:b/>
+        </w:rPr>
+        <w:t>(</w:t>
+      </w:r>
+      <w:proofErr w:type="gramEnd"/>
+      <w:r>
+        <w:rPr>
+          <w:rFonts w:cstheme="minorHAnsi"/>
+          <w:b/>
+        </w:rPr>
+        <w:t xml:space="preserve">12,2) tampoco </w:t>
+      </w:r>
+      <w:r>
+        <w:rPr>
+          <w:rFonts w:cstheme="minorHAnsi"/>
+          <w:b/>
+        </w:rPr>
+        <w:lastRenderedPageBreak/>
+        <w:t>funciona, a cambio de ello, utilizamos el comando ‘</w:t>
+      </w:r>
+      <w:proofErr w:type="spellStart"/>
+      <w:r>
+        <w:rPr>
+          <w:rFonts w:cstheme="minorHAnsi"/>
+          <w:b/>
+        </w:rPr>
+        <w:t>Double</w:t>
+      </w:r>
+      <w:proofErr w:type="spellEnd"/>
+      <w:r>
+        <w:rPr>
+          <w:rFonts w:cstheme="minorHAnsi"/>
+          <w:b/>
+        </w:rPr>
+        <w:t xml:space="preserve"> </w:t>
+      </w:r>
+      <w:proofErr w:type="spellStart"/>
+      <w:r>
+        <w:rPr>
+          <w:rFonts w:cstheme="minorHAnsi"/>
+          <w:b/>
+        </w:rPr>
+        <w:t>Precision</w:t>
+      </w:r>
+      <w:proofErr w:type="spellEnd"/>
+      <w:r>
+        <w:rPr>
+          <w:rFonts w:cstheme="minorHAnsi"/>
+          <w:b/>
+        </w:rPr>
+        <w:t>’ que cumplen la misma función).</w:t>
+      </w:r>
+    </w:p>
+    <w:p>
+      <w:pPr>
+        <w:spacing w:after="0"/>
+        <w:jc w:val="both"/>
+        <w:rPr>
+          <w:rFonts w:cstheme="minorHAnsi"/>
+          <w:b/>
+        </w:rPr>
+      </w:pPr>
+    </w:p>
+    <w:p>
+      <w:pPr>
+        <w:spacing w:after="0"/>
+        <w:jc w:val="both"/>
+        <w:rPr>
+          <w:rFonts w:cstheme="minorHAnsi"/>
+          <w:b/>
+        </w:rPr>
+      </w:pPr>
+      <w:r>
+        <w:rPr>
+          <w:rFonts w:cstheme="minorHAnsi"/>
+          <w:b/>
+          <w:noProof/>
+          <w:lang w:eastAsia="es-CO"/>
+        </w:rPr>
+        <w:drawing>
+          <wp:inline distT="0" distB="0" distL="0" distR="0">
+            <wp:extent cx="5362575" cy="4810125"/>
+            <wp:effectExtent l="0" t="0" r="9525" b="9525"/>
+            <wp:docPr id="48" name="Imagen 48" descr="C:\Users\KEVINSTEVEN\Pictures\Screenshots\Captura de pantalla (175).png"/>
+            <wp:cNvGraphicFramePr>
+              <a:graphicFrameLocks xmlns:a="http://schemas.openxmlformats.org/drawingml/2006/main" noChangeAspect="1"/>
+            </wp:cNvGraphicFramePr>
+            <a:graphic xmlns:a="http://schemas.openxmlformats.org/drawingml/2006/main">
+              <a:graphicData uri="http://schemas.openxmlformats.org/drawingml/2006/picture">
+                <pic:pic xmlns:pic="http://schemas.openxmlformats.org/drawingml/2006/picture">
+                  <pic:nvPicPr>
+                    <pic:cNvPr id="0" name="Picture 15" descr="C:\Users\KEVINSTEVEN\Pictures\Screenshots\Captura de pantalla (175).png"/>
+                    <pic:cNvPicPr>
+                      <a:picLocks noChangeAspect="1" noChangeArrowheads="1"/>
+                    </pic:cNvPicPr>
+                  </pic:nvPicPr>
+                  <pic:blipFill>
+                    <a:blip r:embed="rId50">
+                      <a:extLst>
+                        <a:ext uri="{28A0092B-C50C-407E-A947-70E740481C1C}">
+                          <a14:useLocalDpi xmlns:a14="http://schemas.microsoft.com/office/drawing/2010/main" val="0"/>
+                        </a:ext>
+                      </a:extLst>
+                    </a:blip>
+                    <a:srcRect/>
+                    <a:stretch>
+                      <a:fillRect/>
+                    </a:stretch>
+                  </pic:blipFill>
+                  <pic:spPr bwMode="auto">
+                    <a:xfrm>
+                      <a:off x="0" y="0"/>
+                      <a:ext cx="5362575" cy="4810125"/>
+                    </a:xfrm>
+                    <a:prstGeom prst="rect">
+                      <a:avLst/>
+                    </a:prstGeom>
+                    <a:noFill/>
+                    <a:ln>
+                      <a:noFill/>
+                    </a:ln>
+                  </pic:spPr>
+                </pic:pic>
+              </a:graphicData>
+            </a:graphic>
+          </wp:inline>
+        </w:drawing>
+      </w:r>
+    </w:p>
+    <w:p>
+      <w:pPr>
+        <w:spacing w:after="0"/>
+        <w:jc w:val="both"/>
+        <w:rPr>
+          <w:rFonts w:cstheme="minorHAnsi"/>
+        </w:rPr>
+      </w:pPr>
+      <w:r>
+        <w:rPr>
+          <w:rFonts w:cstheme="minorHAnsi"/>
+        </w:rPr>
+        <w:t xml:space="preserve">En esta imagen podemos ver que el tipo de dato del atributo </w:t>
+      </w:r>
+      <w:proofErr w:type="spellStart"/>
+      <w:r>
+        <w:rPr>
+          <w:rFonts w:cstheme="minorHAnsi"/>
+        </w:rPr>
+        <w:t>precioreserva</w:t>
+      </w:r>
+      <w:proofErr w:type="spellEnd"/>
+      <w:r>
+        <w:rPr>
+          <w:rFonts w:cstheme="minorHAnsi"/>
+        </w:rPr>
+        <w:t xml:space="preserve"> fue modificado de ‘NUMERIC (10,3)’  a un ‘</w:t>
+      </w:r>
+      <w:proofErr w:type="spellStart"/>
+      <w:r>
+        <w:rPr>
+          <w:rFonts w:cstheme="minorHAnsi"/>
+        </w:rPr>
+        <w:t>Double</w:t>
+      </w:r>
+      <w:proofErr w:type="spellEnd"/>
+      <w:r>
+        <w:rPr>
+          <w:rFonts w:cstheme="minorHAnsi"/>
+        </w:rPr>
+        <w:t xml:space="preserve"> </w:t>
+      </w:r>
+      <w:proofErr w:type="spellStart"/>
+      <w:r>
+        <w:rPr>
+          <w:rFonts w:cstheme="minorHAnsi"/>
+        </w:rPr>
+        <w:t>Precision</w:t>
+      </w:r>
+      <w:proofErr w:type="spellEnd"/>
+      <w:r>
+        <w:rPr>
+          <w:rFonts w:cstheme="minorHAnsi"/>
+        </w:rPr>
+        <w:t>’.</w:t>
+      </w:r>
+    </w:p>
+    <w:p>
+      <w:pPr>
+        <w:spacing w:after="0"/>
+        <w:jc w:val="both"/>
+        <w:rPr>
+          <w:rFonts w:cstheme="minorHAnsi"/>
+        </w:rPr>
+      </w:pPr>
+    </w:p>
+    <w:p>
+      <w:pPr>
+        <w:pStyle w:val="Prrafodelista"/>
+        <w:numPr>
+          <w:ilvl w:val="0"/>
+          <w:numId w:val="2"/>
+        </w:numPr>
+        <w:spacing w:after="0"/>
+        <w:jc w:val="both"/>
+        <w:rPr>
+          <w:rFonts w:cstheme="minorHAnsi"/>
+        </w:rPr>
+      </w:pPr>
+      <w:r>
+        <w:rPr>
+          <w:rFonts w:cstheme="minorHAnsi"/>
+          <w:b/>
+        </w:rPr>
+        <w:t>Punto 22:</w:t>
+      </w:r>
+    </w:p>
+    <w:p>
+      <w:pPr>
+        <w:spacing w:after="0"/>
+        <w:jc w:val="both"/>
+        <w:rPr>
+          <w:rFonts w:cstheme="minorHAnsi"/>
+        </w:rPr>
+      </w:pPr>
+      <w:r>
+        <w:rPr>
+          <w:rFonts w:cstheme="minorHAnsi"/>
+        </w:rPr>
+        <w:t>Para adicionar la restricción de dominio de este punto, utilizamos el siguiente código:</w:t>
+      </w:r>
+    </w:p>
+    <w:p>
+      <w:pPr>
+        <w:spacing w:after="0"/>
+        <w:jc w:val="both"/>
+        <w:rPr>
+          <w:rFonts w:cstheme="minorHAnsi"/>
+        </w:rPr>
+      </w:pPr>
+    </w:p>
+    <w:p>
+      <w:pPr>
+        <w:spacing w:after="0"/>
+        <w:jc w:val="both"/>
+        <w:rPr>
+          <w:rFonts w:cstheme="minorHAnsi"/>
+        </w:rPr>
+      </w:pPr>
+      <w:r>
+        <w:rPr>
+          <w:rFonts w:cstheme="minorHAnsi"/>
+        </w:rPr>
+        <w:t xml:space="preserve">ALTER TABLE </w:t>
+      </w:r>
+      <w:proofErr w:type="spellStart"/>
+      <w:r>
+        <w:rPr>
+          <w:rFonts w:cstheme="minorHAnsi"/>
+        </w:rPr>
+        <w:t>ListaReserva</w:t>
+      </w:r>
+      <w:proofErr w:type="spellEnd"/>
+      <w:r>
+        <w:rPr>
+          <w:rFonts w:cstheme="minorHAnsi"/>
+        </w:rPr>
+        <w:t xml:space="preserve"> ADD CONSTRAINT </w:t>
+      </w:r>
+      <w:proofErr w:type="spellStart"/>
+      <w:r>
+        <w:rPr>
+          <w:rFonts w:cstheme="minorHAnsi"/>
+        </w:rPr>
+        <w:t>litrosInicio</w:t>
+      </w:r>
+      <w:proofErr w:type="spellEnd"/>
+      <w:r>
+        <w:rPr>
+          <w:rFonts w:cstheme="minorHAnsi"/>
+        </w:rPr>
+        <w:t xml:space="preserve"> </w:t>
+      </w:r>
+      <w:proofErr w:type="gramStart"/>
+      <w:r>
+        <w:rPr>
+          <w:rFonts w:cstheme="minorHAnsi"/>
+        </w:rPr>
+        <w:t>CHECK(</w:t>
+      </w:r>
+      <w:proofErr w:type="spellStart"/>
+      <w:proofErr w:type="gramEnd"/>
+      <w:r>
+        <w:rPr>
+          <w:rFonts w:cstheme="minorHAnsi"/>
+        </w:rPr>
+        <w:t>litrosInicio</w:t>
+      </w:r>
+      <w:proofErr w:type="spellEnd"/>
+      <w:r>
+        <w:rPr>
+          <w:rFonts w:cstheme="minorHAnsi"/>
+        </w:rPr>
+        <w:t xml:space="preserve">&gt;5 AND </w:t>
+      </w:r>
+      <w:proofErr w:type="spellStart"/>
+      <w:r>
+        <w:rPr>
+          <w:rFonts w:cstheme="minorHAnsi"/>
+        </w:rPr>
+        <w:t>litrosInicio</w:t>
+      </w:r>
+      <w:proofErr w:type="spellEnd"/>
+      <w:r>
+        <w:rPr>
+          <w:rFonts w:cstheme="minorHAnsi"/>
+        </w:rPr>
+        <w:t>&lt;10 );</w:t>
+      </w:r>
+    </w:p>
+    <w:p>
+      <w:pPr>
+        <w:spacing w:after="0"/>
+        <w:jc w:val="both"/>
+        <w:rPr>
+          <w:rFonts w:cstheme="minorHAnsi"/>
+        </w:rPr>
+      </w:pPr>
+    </w:p>
+    <w:p>
+      <w:pPr>
+        <w:spacing w:after="0"/>
+        <w:jc w:val="both"/>
+        <w:rPr>
+          <w:rFonts w:cstheme="minorHAnsi"/>
+        </w:rPr>
+      </w:pPr>
+      <w:r>
+        <w:rPr>
+          <w:rFonts w:cstheme="minorHAnsi"/>
+          <w:noProof/>
+          <w:lang w:eastAsia="es-CO"/>
+        </w:rPr>
+        <w:drawing>
+          <wp:inline distT="0" distB="0" distL="0" distR="0">
+            <wp:extent cx="5612130" cy="973734"/>
+            <wp:effectExtent l="0" t="0" r="7620" b="0"/>
+            <wp:docPr id="49" name="Imagen 49" descr="C:\Users\KEVINSTEVEN\Pictures\Screenshots\Captura de pantalla (176).png"/>
+            <wp:cNvGraphicFramePr>
+              <a:graphicFrameLocks xmlns:a="http://schemas.openxmlformats.org/drawingml/2006/main" noChangeAspect="1"/>
+            </wp:cNvGraphicFramePr>
+            <a:graphic xmlns:a="http://schemas.openxmlformats.org/drawingml/2006/main">
+              <a:graphicData uri="http://schemas.openxmlformats.org/drawingml/2006/picture">
+                <pic:pic xmlns:pic="http://schemas.openxmlformats.org/drawingml/2006/picture">
+                  <pic:nvPicPr>
+                    <pic:cNvPr id="0" name="Picture 16" descr="C:\Users\KEVINSTEVEN\Pictures\Screenshots\Captura de pantalla (176).png"/>
+                    <pic:cNvPicPr>
+                      <a:picLocks noChangeAspect="1" noChangeArrowheads="1"/>
+                    </pic:cNvPicPr>
+                  </pic:nvPicPr>
+                  <pic:blipFill>
+                    <a:blip r:embed="rId51">
+                      <a:extLst>
+                        <a:ext uri="{28A0092B-C50C-407E-A947-70E740481C1C}">
+                          <a14:useLocalDpi xmlns:a14="http://schemas.microsoft.com/office/drawing/2010/main" val="0"/>
+                        </a:ext>
+                      </a:extLst>
+                    </a:blip>
+                    <a:srcRect/>
+                    <a:stretch>
+                      <a:fillRect/>
+                    </a:stretch>
+                  </pic:blipFill>
+                  <pic:spPr bwMode="auto">
+                    <a:xfrm>
+                      <a:off x="0" y="0"/>
+                      <a:ext cx="5612130" cy="973734"/>
+                    </a:xfrm>
+                    <a:prstGeom prst="rect">
+                      <a:avLst/>
+                    </a:prstGeom>
+                    <a:noFill/>
+                    <a:ln>
+                      <a:noFill/>
+                    </a:ln>
+                  </pic:spPr>
+                </pic:pic>
+              </a:graphicData>
+            </a:graphic>
+          </wp:inline>
+        </w:drawing>
+      </w:r>
+    </w:p>
+    <w:p>
+      <w:pPr>
+        <w:spacing w:after="0"/>
+        <w:jc w:val="both"/>
+        <w:rPr>
+          <w:rFonts w:cstheme="minorHAnsi"/>
+        </w:rPr>
+      </w:pPr>
+      <w:r>
+        <w:rPr>
+          <w:rFonts w:cstheme="minorHAnsi"/>
+        </w:rPr>
+        <w:lastRenderedPageBreak/>
+        <w:t xml:space="preserve">En la </w:t>
+      </w:r>
+      <w:r>
+        <w:rPr>
+          <w:rFonts w:cstheme="minorHAnsi"/>
+        </w:rPr>
+        <w:t>imagen</w:t>
+      </w:r>
+      <w:r>
+        <w:rPr>
+          <w:rFonts w:cstheme="minorHAnsi"/>
+        </w:rPr>
+        <w:t xml:space="preserve"> anterior</w:t>
+      </w:r>
       <w:bookmarkStart w:id="0" w:name="_GoBack"/>
       <w:bookmarkEnd w:id="0"/>
+      <w:r>
+        <w:rPr>
+          <w:rFonts w:cstheme="minorHAnsi"/>
+        </w:rPr>
+        <w:t xml:space="preserve"> podemos ver el código utilizado para agregar la restricción requerida.</w:t>
+      </w:r>
+      <w:r>
+        <w:rPr>
+          <w:rFonts w:cstheme="minorHAnsi"/>
+        </w:rPr>
+        <w:t xml:space="preserve"> Utilizamos el comando ALTER TABLE, ADD CONSTRAINT y el comando CHECK para restringir los valores de este atributo.</w:t>
+      </w:r>
+    </w:p>
+    <w:p>
+      <w:pPr>
+        <w:spacing w:after="0"/>
+        <w:jc w:val="both"/>
+        <w:rPr>
+          <w:rFonts w:cstheme="minorHAnsi"/>
+          <w:b/>
+        </w:rPr>
+      </w:pPr>
+      <w:r>
+        <w:rPr>
+          <w:rFonts w:cstheme="minorHAnsi"/>
+        </w:rPr>
+        <w:t>(</w:t>
+      </w:r>
+      <w:r>
+        <w:rPr>
+          <w:rFonts w:cstheme="minorHAnsi"/>
+          <w:b/>
+        </w:rPr>
+        <w:t xml:space="preserve">Note que el atributo </w:t>
+      </w:r>
+      <w:r>
+        <w:rPr>
+          <w:rFonts w:cstheme="minorHAnsi"/>
+          <w:b/>
+        </w:rPr>
+        <w:t>‘</w:t>
+      </w:r>
+      <w:proofErr w:type="spellStart"/>
+      <w:r>
+        <w:rPr>
+          <w:rFonts w:cstheme="minorHAnsi"/>
+          <w:b/>
+        </w:rPr>
+        <w:t>galonesInicio</w:t>
+      </w:r>
+      <w:proofErr w:type="spellEnd"/>
+      <w:r>
+        <w:rPr>
+          <w:rFonts w:cstheme="minorHAnsi"/>
+          <w:b/>
+        </w:rPr>
+        <w:t>’</w:t>
+      </w:r>
+      <w:r>
+        <w:rPr>
+          <w:rFonts w:cstheme="minorHAnsi"/>
+          <w:b/>
+        </w:rPr>
+        <w:t xml:space="preserve"> estaba en el esquema relacional como </w:t>
+      </w:r>
+      <w:r>
+        <w:rPr>
+          <w:rFonts w:cstheme="minorHAnsi"/>
+          <w:b/>
+        </w:rPr>
+        <w:t>‘</w:t>
+      </w:r>
+      <w:proofErr w:type="spellStart"/>
+      <w:r>
+        <w:rPr>
+          <w:rFonts w:cstheme="minorHAnsi"/>
+          <w:b/>
+        </w:rPr>
+        <w:t>litrosInicio</w:t>
+      </w:r>
+      <w:proofErr w:type="spellEnd"/>
+      <w:r>
+        <w:rPr>
+          <w:rFonts w:cstheme="minorHAnsi"/>
+          <w:b/>
+        </w:rPr>
+        <w:t>’</w:t>
+      </w:r>
+      <w:r>
+        <w:rPr>
+          <w:rFonts w:cstheme="minorHAnsi"/>
+          <w:b/>
+        </w:rPr>
+        <w:t>, por lo cual seguimos utilizando el nombre de este atributo como ‘</w:t>
+      </w:r>
+      <w:proofErr w:type="spellStart"/>
+      <w:r>
+        <w:rPr>
+          <w:rFonts w:cstheme="minorHAnsi"/>
+          <w:b/>
+        </w:rPr>
+        <w:t>litrosInicio</w:t>
+      </w:r>
+      <w:proofErr w:type="spellEnd"/>
+      <w:r>
+        <w:rPr>
+          <w:rFonts w:cstheme="minorHAnsi"/>
+          <w:b/>
+        </w:rPr>
+        <w:t>’).</w:t>
+      </w:r>
     </w:p>
     <w:sectPr>
       <w:pgSz w:w="12240" w:h="15840"/>

</xml_diff>